<commit_message>
Reorganized to 0-47 & 0-6
</commit_message>
<xml_diff>
--- a/ColoredOrder.docx
+++ b/ColoredOrder.docx
@@ -247,8 +247,41 @@
               <w:t>0</w:t>
             </w:r>
             <w:r>
+              <w:t>0</w:t>
+            </w:r>
+          </w:p>
+        </w:tc>
+        <w:tc>
+          <w:tcPr>
+            <w:tcW w:w="1710" w:type="dxa"/>
+            <w:tcBorders>
+              <w:top w:val="single" w:sz="24" w:space="0" w:color="auto"/>
+              <w:right w:val="single" w:sz="24" w:space="0" w:color="auto"/>
+            </w:tcBorders>
+            <w:shd w:val="clear" w:color="auto" w:fill="8DB3E2" w:themeFill="text2" w:themeFillTint="66"/>
+          </w:tcPr>
+          <w:p>
+            <w:r>
+              <w:t>San Francisco</w:t>
+            </w:r>
+          </w:p>
+        </w:tc>
+        <w:tc>
+          <w:tcPr>
+            <w:tcW w:w="540" w:type="dxa"/>
+            <w:tcBorders>
+              <w:top w:val="single" w:sz="24" w:space="0" w:color="auto"/>
+              <w:left w:val="single" w:sz="24" w:space="0" w:color="auto"/>
+            </w:tcBorders>
+            <w:shd w:val="clear" w:color="auto" w:fill="ECEF6E"/>
+          </w:tcPr>
+          <w:p>
+            <w:r>
               <w:t>1</w:t>
             </w:r>
+            <w:r>
+              <w:t>2</w:t>
+            </w:r>
           </w:p>
         </w:tc>
         <w:tc>
@@ -258,11 +291,11 @@
               <w:top w:val="single" w:sz="24" w:space="0" w:color="auto"/>
               <w:right w:val="single" w:sz="24" w:space="0" w:color="auto"/>
             </w:tcBorders>
-            <w:shd w:val="clear" w:color="auto" w:fill="8DB3E2" w:themeFill="text2" w:themeFillTint="66"/>
-          </w:tcPr>
-          <w:p>
-            <w:r>
-              <w:t>San Francisco</w:t>
+            <w:shd w:val="clear" w:color="auto" w:fill="ECEF6E"/>
+          </w:tcPr>
+          <w:p>
+            <w:r>
+              <w:t>Los Angeles</w:t>
             </w:r>
           </w:p>
         </w:tc>
@@ -273,26 +306,29 @@
               <w:top w:val="single" w:sz="24" w:space="0" w:color="auto"/>
               <w:left w:val="single" w:sz="24" w:space="0" w:color="auto"/>
             </w:tcBorders>
-            <w:shd w:val="clear" w:color="auto" w:fill="ECEF6E"/>
-          </w:tcPr>
-          <w:p>
-            <w:r>
-              <w:t>13</w:t>
-            </w:r>
-          </w:p>
-        </w:tc>
-        <w:tc>
-          <w:tcPr>
-            <w:tcW w:w="1710" w:type="dxa"/>
+            <w:shd w:val="clear" w:color="auto" w:fill="7F7F7F" w:themeFill="text1" w:themeFillTint="80"/>
+          </w:tcPr>
+          <w:p>
+            <w:r>
+              <w:t>2</w:t>
+            </w:r>
+            <w:r>
+              <w:t>4</w:t>
+            </w:r>
+          </w:p>
+        </w:tc>
+        <w:tc>
+          <w:tcPr>
+            <w:tcW w:w="1530" w:type="dxa"/>
             <w:tcBorders>
               <w:top w:val="single" w:sz="24" w:space="0" w:color="auto"/>
               <w:right w:val="single" w:sz="24" w:space="0" w:color="auto"/>
             </w:tcBorders>
-            <w:shd w:val="clear" w:color="auto" w:fill="ECEF6E"/>
-          </w:tcPr>
-          <w:p>
-            <w:r>
-              <w:t>Los Angeles</w:t>
+            <w:shd w:val="clear" w:color="auto" w:fill="7F7F7F" w:themeFill="text1" w:themeFillTint="80"/>
+          </w:tcPr>
+          <w:p>
+            <w:r>
+              <w:t>Algiers</w:t>
             </w:r>
           </w:p>
         </w:tc>
@@ -303,41 +339,14 @@
               <w:top w:val="single" w:sz="24" w:space="0" w:color="auto"/>
               <w:left w:val="single" w:sz="24" w:space="0" w:color="auto"/>
             </w:tcBorders>
-            <w:shd w:val="clear" w:color="auto" w:fill="7F7F7F" w:themeFill="text1" w:themeFillTint="80"/>
-          </w:tcPr>
-          <w:p>
-            <w:r>
-              <w:t>25</w:t>
-            </w:r>
-          </w:p>
-        </w:tc>
-        <w:tc>
-          <w:tcPr>
-            <w:tcW w:w="1530" w:type="dxa"/>
-            <w:tcBorders>
-              <w:top w:val="single" w:sz="24" w:space="0" w:color="auto"/>
-              <w:right w:val="single" w:sz="24" w:space="0" w:color="auto"/>
-            </w:tcBorders>
-            <w:shd w:val="clear" w:color="auto" w:fill="7F7F7F" w:themeFill="text1" w:themeFillTint="80"/>
-          </w:tcPr>
-          <w:p>
-            <w:r>
-              <w:t>Algiers</w:t>
-            </w:r>
-          </w:p>
-        </w:tc>
-        <w:tc>
-          <w:tcPr>
-            <w:tcW w:w="540" w:type="dxa"/>
-            <w:tcBorders>
-              <w:top w:val="single" w:sz="24" w:space="0" w:color="auto"/>
-              <w:left w:val="single" w:sz="24" w:space="0" w:color="auto"/>
-            </w:tcBorders>
             <w:shd w:val="clear" w:color="auto" w:fill="FF6769"/>
           </w:tcPr>
           <w:p>
             <w:r>
-              <w:t>37</w:t>
+              <w:t>3</w:t>
+            </w:r>
+            <w:r>
+              <w:t>6</w:t>
             </w:r>
           </w:p>
         </w:tc>
@@ -371,76 +380,82 @@
               <w:t>0</w:t>
             </w:r>
             <w:r>
+              <w:t>1</w:t>
+            </w:r>
+          </w:p>
+        </w:tc>
+        <w:tc>
+          <w:tcPr>
+            <w:tcW w:w="1710" w:type="dxa"/>
+            <w:tcBorders>
+              <w:right w:val="single" w:sz="24" w:space="0" w:color="auto"/>
+            </w:tcBorders>
+            <w:shd w:val="clear" w:color="auto" w:fill="8DB3E2" w:themeFill="text2" w:themeFillTint="66"/>
+          </w:tcPr>
+          <w:p>
+            <w:r>
+              <w:t>Chicago</w:t>
+            </w:r>
+          </w:p>
+        </w:tc>
+        <w:tc>
+          <w:tcPr>
+            <w:tcW w:w="540" w:type="dxa"/>
+            <w:tcBorders>
+              <w:left w:val="single" w:sz="24" w:space="0" w:color="auto"/>
+            </w:tcBorders>
+            <w:shd w:val="clear" w:color="auto" w:fill="ECEF6E"/>
+          </w:tcPr>
+          <w:p>
+            <w:r>
+              <w:t>1</w:t>
+            </w:r>
+            <w:r>
+              <w:t>3</w:t>
+            </w:r>
+          </w:p>
+        </w:tc>
+        <w:tc>
+          <w:tcPr>
+            <w:tcW w:w="1710" w:type="dxa"/>
+            <w:tcBorders>
+              <w:right w:val="single" w:sz="24" w:space="0" w:color="auto"/>
+            </w:tcBorders>
+            <w:shd w:val="clear" w:color="auto" w:fill="ECEF6E"/>
+          </w:tcPr>
+          <w:p>
+            <w:r>
+              <w:t>Mexico City</w:t>
+            </w:r>
+          </w:p>
+        </w:tc>
+        <w:tc>
+          <w:tcPr>
+            <w:tcW w:w="540" w:type="dxa"/>
+            <w:tcBorders>
+              <w:left w:val="single" w:sz="24" w:space="0" w:color="auto"/>
+            </w:tcBorders>
+            <w:shd w:val="clear" w:color="auto" w:fill="7F7F7F" w:themeFill="text1" w:themeFillTint="80"/>
+          </w:tcPr>
+          <w:p>
+            <w:r>
               <w:t>2</w:t>
             </w:r>
-          </w:p>
-        </w:tc>
-        <w:tc>
-          <w:tcPr>
-            <w:tcW w:w="1710" w:type="dxa"/>
-            <w:tcBorders>
-              <w:right w:val="single" w:sz="24" w:space="0" w:color="auto"/>
-            </w:tcBorders>
-            <w:shd w:val="clear" w:color="auto" w:fill="8DB3E2" w:themeFill="text2" w:themeFillTint="66"/>
-          </w:tcPr>
-          <w:p>
-            <w:r>
-              <w:t>Chicago</w:t>
-            </w:r>
-          </w:p>
-        </w:tc>
-        <w:tc>
-          <w:tcPr>
-            <w:tcW w:w="540" w:type="dxa"/>
-            <w:tcBorders>
-              <w:left w:val="single" w:sz="24" w:space="0" w:color="auto"/>
-            </w:tcBorders>
-            <w:shd w:val="clear" w:color="auto" w:fill="ECEF6E"/>
-          </w:tcPr>
-          <w:p>
-            <w:r>
-              <w:t>14</w:t>
-            </w:r>
-          </w:p>
-        </w:tc>
-        <w:tc>
-          <w:tcPr>
-            <w:tcW w:w="1710" w:type="dxa"/>
-            <w:tcBorders>
-              <w:right w:val="single" w:sz="24" w:space="0" w:color="auto"/>
-            </w:tcBorders>
-            <w:shd w:val="clear" w:color="auto" w:fill="ECEF6E"/>
-          </w:tcPr>
-          <w:p>
-            <w:r>
-              <w:t>Mexico City</w:t>
-            </w:r>
-          </w:p>
-        </w:tc>
-        <w:tc>
-          <w:tcPr>
-            <w:tcW w:w="540" w:type="dxa"/>
-            <w:tcBorders>
-              <w:left w:val="single" w:sz="24" w:space="0" w:color="auto"/>
+            <w:r>
+              <w:t>5</w:t>
+            </w:r>
+          </w:p>
+        </w:tc>
+        <w:tc>
+          <w:tcPr>
+            <w:tcW w:w="1530" w:type="dxa"/>
+            <w:tcBorders>
+              <w:right w:val="single" w:sz="24" w:space="0" w:color="auto"/>
             </w:tcBorders>
             <w:shd w:val="clear" w:color="auto" w:fill="7F7F7F" w:themeFill="text1" w:themeFillTint="80"/>
           </w:tcPr>
           <w:p>
             <w:r>
-              <w:t>26</w:t>
-            </w:r>
-          </w:p>
-        </w:tc>
-        <w:tc>
-          <w:tcPr>
-            <w:tcW w:w="1530" w:type="dxa"/>
-            <w:tcBorders>
-              <w:right w:val="single" w:sz="24" w:space="0" w:color="auto"/>
-            </w:tcBorders>
-            <w:shd w:val="clear" w:color="auto" w:fill="7F7F7F" w:themeFill="text1" w:themeFillTint="80"/>
-          </w:tcPr>
-          <w:p>
-            <w:r>
               <w:t>Istanbul</w:t>
             </w:r>
           </w:p>
@@ -455,7 +470,10 @@
           </w:tcPr>
           <w:p>
             <w:r>
-              <w:t>38</w:t>
+              <w:t>3</w:t>
+            </w:r>
+            <w:r>
+              <w:t>7</w:t>
             </w:r>
           </w:p>
         </w:tc>
@@ -488,91 +506,100 @@
               <w:t>0</w:t>
             </w:r>
             <w:r>
+              <w:t>2</w:t>
+            </w:r>
+          </w:p>
+        </w:tc>
+        <w:tc>
+          <w:tcPr>
+            <w:tcW w:w="1710" w:type="dxa"/>
+            <w:tcBorders>
+              <w:right w:val="single" w:sz="24" w:space="0" w:color="auto"/>
+            </w:tcBorders>
+            <w:shd w:val="clear" w:color="auto" w:fill="8DB3E2" w:themeFill="text2" w:themeFillTint="66"/>
+          </w:tcPr>
+          <w:p>
+            <w:r>
+              <w:t>Montreal</w:t>
+            </w:r>
+          </w:p>
+        </w:tc>
+        <w:tc>
+          <w:tcPr>
+            <w:tcW w:w="540" w:type="dxa"/>
+            <w:tcBorders>
+              <w:left w:val="single" w:sz="24" w:space="0" w:color="auto"/>
+            </w:tcBorders>
+            <w:shd w:val="clear" w:color="auto" w:fill="ECEF6E"/>
+          </w:tcPr>
+          <w:p>
+            <w:r>
+              <w:t>1</w:t>
+            </w:r>
+            <w:r>
+              <w:t>4</w:t>
+            </w:r>
+          </w:p>
+        </w:tc>
+        <w:tc>
+          <w:tcPr>
+            <w:tcW w:w="1710" w:type="dxa"/>
+            <w:tcBorders>
+              <w:right w:val="single" w:sz="24" w:space="0" w:color="auto"/>
+            </w:tcBorders>
+            <w:shd w:val="clear" w:color="auto" w:fill="ECEF6E"/>
+          </w:tcPr>
+          <w:p>
+            <w:r>
+              <w:t>Miami</w:t>
+            </w:r>
+          </w:p>
+        </w:tc>
+        <w:tc>
+          <w:tcPr>
+            <w:tcW w:w="540" w:type="dxa"/>
+            <w:tcBorders>
+              <w:left w:val="single" w:sz="24" w:space="0" w:color="auto"/>
+            </w:tcBorders>
+            <w:shd w:val="clear" w:color="auto" w:fill="7F7F7F" w:themeFill="text1" w:themeFillTint="80"/>
+          </w:tcPr>
+          <w:p>
+            <w:r>
+              <w:t>2</w:t>
+            </w:r>
+            <w:r>
+              <w:t>6</w:t>
+            </w:r>
+          </w:p>
+        </w:tc>
+        <w:tc>
+          <w:tcPr>
+            <w:tcW w:w="1530" w:type="dxa"/>
+            <w:tcBorders>
+              <w:right w:val="single" w:sz="24" w:space="0" w:color="auto"/>
+            </w:tcBorders>
+            <w:shd w:val="clear" w:color="auto" w:fill="7F7F7F" w:themeFill="text1" w:themeFillTint="80"/>
+          </w:tcPr>
+          <w:p>
+            <w:r>
+              <w:t>Cairo</w:t>
+            </w:r>
+          </w:p>
+        </w:tc>
+        <w:tc>
+          <w:tcPr>
+            <w:tcW w:w="540" w:type="dxa"/>
+            <w:tcBorders>
+              <w:left w:val="single" w:sz="24" w:space="0" w:color="auto"/>
+            </w:tcBorders>
+            <w:shd w:val="clear" w:color="auto" w:fill="FF6769"/>
+          </w:tcPr>
+          <w:p>
+            <w:r>
               <w:t>3</w:t>
             </w:r>
-          </w:p>
-        </w:tc>
-        <w:tc>
-          <w:tcPr>
-            <w:tcW w:w="1710" w:type="dxa"/>
-            <w:tcBorders>
-              <w:right w:val="single" w:sz="24" w:space="0" w:color="auto"/>
-            </w:tcBorders>
-            <w:shd w:val="clear" w:color="auto" w:fill="8DB3E2" w:themeFill="text2" w:themeFillTint="66"/>
-          </w:tcPr>
-          <w:p>
-            <w:r>
-              <w:t>Montreal</w:t>
-            </w:r>
-          </w:p>
-        </w:tc>
-        <w:tc>
-          <w:tcPr>
-            <w:tcW w:w="540" w:type="dxa"/>
-            <w:tcBorders>
-              <w:left w:val="single" w:sz="24" w:space="0" w:color="auto"/>
-            </w:tcBorders>
-            <w:shd w:val="clear" w:color="auto" w:fill="ECEF6E"/>
-          </w:tcPr>
-          <w:p>
-            <w:r>
-              <w:t>15</w:t>
-            </w:r>
-          </w:p>
-        </w:tc>
-        <w:tc>
-          <w:tcPr>
-            <w:tcW w:w="1710" w:type="dxa"/>
-            <w:tcBorders>
-              <w:right w:val="single" w:sz="24" w:space="0" w:color="auto"/>
-            </w:tcBorders>
-            <w:shd w:val="clear" w:color="auto" w:fill="ECEF6E"/>
-          </w:tcPr>
-          <w:p>
-            <w:r>
-              <w:t>Miami</w:t>
-            </w:r>
-          </w:p>
-        </w:tc>
-        <w:tc>
-          <w:tcPr>
-            <w:tcW w:w="540" w:type="dxa"/>
-            <w:tcBorders>
-              <w:left w:val="single" w:sz="24" w:space="0" w:color="auto"/>
-            </w:tcBorders>
-            <w:shd w:val="clear" w:color="auto" w:fill="7F7F7F" w:themeFill="text1" w:themeFillTint="80"/>
-          </w:tcPr>
-          <w:p>
-            <w:r>
-              <w:t>27</w:t>
-            </w:r>
-          </w:p>
-        </w:tc>
-        <w:tc>
-          <w:tcPr>
-            <w:tcW w:w="1530" w:type="dxa"/>
-            <w:tcBorders>
-              <w:right w:val="single" w:sz="24" w:space="0" w:color="auto"/>
-            </w:tcBorders>
-            <w:shd w:val="clear" w:color="auto" w:fill="7F7F7F" w:themeFill="text1" w:themeFillTint="80"/>
-          </w:tcPr>
-          <w:p>
-            <w:r>
-              <w:t>Cairo</w:t>
-            </w:r>
-          </w:p>
-        </w:tc>
-        <w:tc>
-          <w:tcPr>
-            <w:tcW w:w="540" w:type="dxa"/>
-            <w:tcBorders>
-              <w:left w:val="single" w:sz="24" w:space="0" w:color="auto"/>
-            </w:tcBorders>
-            <w:shd w:val="clear" w:color="auto" w:fill="FF6769"/>
-          </w:tcPr>
-          <w:p>
-            <w:r>
-              <w:t>39</w:t>
+            <w:r>
+              <w:t>8</w:t>
             </w:r>
           </w:p>
         </w:tc>
@@ -605,7 +632,7 @@
               <w:t>0</w:t>
             </w:r>
             <w:r>
-              <w:t>4</w:t>
+              <w:t>3</w:t>
             </w:r>
           </w:p>
         </w:tc>
@@ -633,7 +660,10 @@
           </w:tcPr>
           <w:p>
             <w:r>
-              <w:t>16</w:t>
+              <w:t>1</w:t>
+            </w:r>
+            <w:r>
+              <w:t>5</w:t>
             </w:r>
           </w:p>
         </w:tc>
@@ -661,7 +691,10 @@
           </w:tcPr>
           <w:p>
             <w:r>
-              <w:t>28</w:t>
+              <w:t>2</w:t>
+            </w:r>
+            <w:r>
+              <w:t>7</w:t>
             </w:r>
           </w:p>
         </w:tc>
@@ -689,7 +722,7 @@
           </w:tcPr>
           <w:p>
             <w:r>
-              <w:t>40</w:t>
+              <w:t>39</w:t>
             </w:r>
           </w:p>
         </w:tc>
@@ -722,7 +755,7 @@
               <w:t>0</w:t>
             </w:r>
             <w:r>
-              <w:t>5</w:t>
+              <w:t>4</w:t>
             </w:r>
           </w:p>
         </w:tc>
@@ -750,7 +783,7 @@
           </w:tcPr>
           <w:p>
             <w:r>
-              <w:t>17</w:t>
+              <w:t>16</w:t>
             </w:r>
           </w:p>
         </w:tc>
@@ -778,7 +811,10 @@
           </w:tcPr>
           <w:p>
             <w:r>
-              <w:t>29</w:t>
+              <w:t>2</w:t>
+            </w:r>
+            <w:r>
+              <w:t>8</w:t>
             </w:r>
           </w:p>
         </w:tc>
@@ -806,7 +842,10 @@
           </w:tcPr>
           <w:p>
             <w:r>
-              <w:t>41</w:t>
+              <w:t>4</w:t>
+            </w:r>
+            <w:r>
+              <w:t>0</w:t>
             </w:r>
           </w:p>
         </w:tc>
@@ -839,7 +878,7 @@
               <w:t>0</w:t>
             </w:r>
             <w:r>
-              <w:t>6</w:t>
+              <w:t>5</w:t>
             </w:r>
           </w:p>
         </w:tc>
@@ -867,7 +906,10 @@
           </w:tcPr>
           <w:p>
             <w:r>
-              <w:t>18</w:t>
+              <w:t>1</w:t>
+            </w:r>
+            <w:r>
+              <w:t>7</w:t>
             </w:r>
           </w:p>
         </w:tc>
@@ -895,7 +937,7 @@
           </w:tcPr>
           <w:p>
             <w:r>
-              <w:t>30</w:t>
+              <w:t>29</w:t>
             </w:r>
           </w:p>
         </w:tc>
@@ -923,7 +965,10 @@
           </w:tcPr>
           <w:p>
             <w:r>
-              <w:t>42</w:t>
+              <w:t>4</w:t>
+            </w:r>
+            <w:r>
+              <w:t>1</w:t>
             </w:r>
           </w:p>
         </w:tc>
@@ -956,7 +1001,7 @@
               <w:t>0</w:t>
             </w:r>
             <w:r>
-              <w:t>7</w:t>
+              <w:t>6</w:t>
             </w:r>
           </w:p>
         </w:tc>
@@ -984,7 +1029,10 @@
           </w:tcPr>
           <w:p>
             <w:r>
-              <w:t>19</w:t>
+              <w:t>1</w:t>
+            </w:r>
+            <w:r>
+              <w:t>8</w:t>
             </w:r>
           </w:p>
         </w:tc>
@@ -1012,7 +1060,10 @@
           </w:tcPr>
           <w:p>
             <w:r>
-              <w:t>31</w:t>
+              <w:t>3</w:t>
+            </w:r>
+            <w:r>
+              <w:t>0</w:t>
             </w:r>
           </w:p>
         </w:tc>
@@ -1040,7 +1091,10 @@
           </w:tcPr>
           <w:p>
             <w:r>
-              <w:t>43</w:t>
+              <w:t>4</w:t>
+            </w:r>
+            <w:r>
+              <w:t>2</w:t>
             </w:r>
           </w:p>
         </w:tc>
@@ -1073,7 +1127,7 @@
               <w:t>0</w:t>
             </w:r>
             <w:r>
-              <w:t>8</w:t>
+              <w:t>7</w:t>
             </w:r>
           </w:p>
         </w:tc>
@@ -1101,7 +1155,7 @@
           </w:tcPr>
           <w:p>
             <w:r>
-              <w:t>20</w:t>
+              <w:t>19</w:t>
             </w:r>
           </w:p>
         </w:tc>
@@ -1129,7 +1183,10 @@
           </w:tcPr>
           <w:p>
             <w:r>
-              <w:t>32</w:t>
+              <w:t>3</w:t>
+            </w:r>
+            <w:r>
+              <w:t>1</w:t>
             </w:r>
           </w:p>
         </w:tc>
@@ -1157,7 +1214,10 @@
           </w:tcPr>
           <w:p>
             <w:r>
-              <w:t>44</w:t>
+              <w:t>4</w:t>
+            </w:r>
+            <w:r>
+              <w:t>3</w:t>
             </w:r>
           </w:p>
         </w:tc>
@@ -1190,7 +1250,7 @@
               <w:t>0</w:t>
             </w:r>
             <w:r>
-              <w:t>9</w:t>
+              <w:t>8</w:t>
             </w:r>
           </w:p>
         </w:tc>
@@ -1218,7 +1278,10 @@
           </w:tcPr>
           <w:p>
             <w:r>
-              <w:t>21</w:t>
+              <w:t>2</w:t>
+            </w:r>
+            <w:r>
+              <w:t>0</w:t>
             </w:r>
           </w:p>
         </w:tc>
@@ -1246,7 +1309,10 @@
           </w:tcPr>
           <w:p>
             <w:r>
-              <w:t>33</w:t>
+              <w:t>3</w:t>
+            </w:r>
+            <w:r>
+              <w:t>2</w:t>
             </w:r>
           </w:p>
         </w:tc>
@@ -1274,7 +1340,10 @@
           </w:tcPr>
           <w:p>
             <w:r>
-              <w:t>45</w:t>
+              <w:t>4</w:t>
+            </w:r>
+            <w:r>
+              <w:t>4</w:t>
             </w:r>
           </w:p>
         </w:tc>
@@ -1304,7 +1373,7 @@
           </w:tcPr>
           <w:p>
             <w:r>
-              <w:t>10</w:t>
+              <w:t>09</w:t>
             </w:r>
           </w:p>
         </w:tc>
@@ -1332,7 +1401,10 @@
           </w:tcPr>
           <w:p>
             <w:r>
-              <w:t>22</w:t>
+              <w:t>2</w:t>
+            </w:r>
+            <w:r>
+              <w:t>1</w:t>
             </w:r>
           </w:p>
         </w:tc>
@@ -1360,7 +1432,10 @@
           </w:tcPr>
           <w:p>
             <w:r>
-              <w:t>34</w:t>
+              <w:t>3</w:t>
+            </w:r>
+            <w:r>
+              <w:t>3</w:t>
             </w:r>
           </w:p>
         </w:tc>
@@ -1388,7 +1463,10 @@
           </w:tcPr>
           <w:p>
             <w:r>
-              <w:t>46</w:t>
+              <w:t>4</w:t>
+            </w:r>
+            <w:r>
+              <w:t>5</w:t>
             </w:r>
           </w:p>
         </w:tc>
@@ -1418,7 +1496,10 @@
           </w:tcPr>
           <w:p>
             <w:r>
-              <w:t>11</w:t>
+              <w:t>1</w:t>
+            </w:r>
+            <w:r>
+              <w:t>0</w:t>
             </w:r>
           </w:p>
         </w:tc>
@@ -1446,7 +1527,10 @@
           </w:tcPr>
           <w:p>
             <w:r>
-              <w:t>23</w:t>
+              <w:t>2</w:t>
+            </w:r>
+            <w:r>
+              <w:t>2</w:t>
             </w:r>
           </w:p>
         </w:tc>
@@ -1474,7 +1558,10 @@
           </w:tcPr>
           <w:p>
             <w:r>
-              <w:t>35</w:t>
+              <w:t>3</w:t>
+            </w:r>
+            <w:r>
+              <w:t>4</w:t>
             </w:r>
           </w:p>
         </w:tc>
@@ -1502,7 +1589,10 @@
           </w:tcPr>
           <w:p>
             <w:r>
-              <w:t>47</w:t>
+              <w:t>4</w:t>
+            </w:r>
+            <w:r>
+              <w:t>6</w:t>
             </w:r>
           </w:p>
         </w:tc>
@@ -1534,7 +1624,10 @@
           </w:tcPr>
           <w:p>
             <w:r>
-              <w:t>12</w:t>
+              <w:t>1</w:t>
+            </w:r>
+            <w:r>
+              <w:t>1</w:t>
             </w:r>
           </w:p>
         </w:tc>
@@ -1564,7 +1657,10 @@
           </w:tcPr>
           <w:p>
             <w:r>
-              <w:t>24</w:t>
+              <w:t>2</w:t>
+            </w:r>
+            <w:r>
+              <w:t>3</w:t>
             </w:r>
           </w:p>
         </w:tc>
@@ -1592,7 +1688,10 @@
           </w:tcPr>
           <w:p>
             <w:r>
-              <w:t>36</w:t>
+              <w:t>3</w:t>
+            </w:r>
+            <w:r>
+              <w:t>5</w:t>
             </w:r>
           </w:p>
         </w:tc>
@@ -1620,7 +1719,10 @@
           </w:tcPr>
           <w:p>
             <w:r>
-              <w:t>48</w:t>
+              <w:t>4</w:t>
+            </w:r>
+            <w:r>
+              <w:t>7</w:t>
             </w:r>
           </w:p>
         </w:tc>
@@ -1650,10 +1752,7 @@
     <w:p/>
     <w:p/>
     <w:p/>
-    <w:p>
-      <w:bookmarkStart w:id="0" w:name="_GoBack"/>
-      <w:bookmarkEnd w:id="0"/>
-    </w:p>
+    <w:p/>
     <w:p/>
     <w:p/>
     <w:tbl>
@@ -1720,64 +1819,29 @@
         <w:tc>
           <w:tcPr>
             <w:tcW w:w="450" w:type="dxa"/>
-            <w:shd w:val="clear" w:color="auto" w:fill="B8CCE4" w:themeFill="accent1" w:themeFillTint="66"/>
-          </w:tcPr>
-          <w:p>
-            <w:r>
-              <w:t>1</w:t>
+            <w:shd w:val="clear" w:color="auto" w:fill="008000"/>
+          </w:tcPr>
+          <w:p>
+            <w:r>
+              <w:t>0</w:t>
             </w:r>
           </w:p>
         </w:tc>
         <w:tc>
           <w:tcPr>
             <w:tcW w:w="2578" w:type="dxa"/>
-            <w:shd w:val="clear" w:color="auto" w:fill="B8CCE4" w:themeFill="accent1" w:themeFillTint="66"/>
-          </w:tcPr>
-          <w:p>
-            <w:r>
-              <w:t>Contingency Planner</w:t>
+            <w:shd w:val="clear" w:color="auto" w:fill="008000"/>
+          </w:tcPr>
+          <w:p>
+            <w:r>
+              <w:t>Operations Expert</w:t>
             </w:r>
           </w:p>
         </w:tc>
         <w:tc>
           <w:tcPr>
             <w:tcW w:w="5720" w:type="dxa"/>
-            <w:shd w:val="clear" w:color="auto" w:fill="B8CCE4" w:themeFill="accent1" w:themeFillTint="66"/>
-          </w:tcPr>
-          <w:p>
-            <w:r>
-              <w:t>Takes a discarded event card and can keep it [not part of hand limit]</w:t>
-            </w:r>
-          </w:p>
-        </w:tc>
-      </w:tr>
-      <w:tr>
-        <w:tc>
-          <w:tcPr>
-            <w:tcW w:w="450" w:type="dxa"/>
-            <w:shd w:val="clear" w:color="auto" w:fill="E475D1"/>
-          </w:tcPr>
-          <w:p>
-            <w:r>
-              <w:t>2</w:t>
-            </w:r>
-          </w:p>
-        </w:tc>
-        <w:tc>
-          <w:tcPr>
-            <w:tcW w:w="2578" w:type="dxa"/>
-            <w:shd w:val="clear" w:color="auto" w:fill="E475D1"/>
-          </w:tcPr>
-          <w:p>
-            <w:r>
-              <w:t>Dispatcher</w:t>
-            </w:r>
-          </w:p>
-        </w:tc>
-        <w:tc>
-          <w:tcPr>
-            <w:tcW w:w="5720" w:type="dxa"/>
-            <w:shd w:val="clear" w:color="auto" w:fill="E475D1"/>
+            <w:shd w:val="clear" w:color="auto" w:fill="008000"/>
           </w:tcPr>
           <w:p>
             <w:pPr>
@@ -1788,9 +1852,81 @@
               </w:numPr>
             </w:pPr>
             <w:r>
-              <w:t>Moves player to other players</w:t>
-            </w:r>
-          </w:p>
+              <w:t>Build any research without discarding</w:t>
+            </w:r>
+          </w:p>
+          <w:p>
+            <w:bookmarkStart w:id="0" w:name="_GoBack"/>
+            <w:bookmarkEnd w:id="0"/>
+            <w:r>
+              <w:t>Move to any research by discarding any city card</w:t>
+            </w:r>
+          </w:p>
+        </w:tc>
+      </w:tr>
+      <w:tr>
+        <w:tc>
+          <w:tcPr>
+            <w:tcW w:w="450" w:type="dxa"/>
+            <w:shd w:val="clear" w:color="auto" w:fill="B8CCE4" w:themeFill="accent1" w:themeFillTint="66"/>
+          </w:tcPr>
+          <w:p>
+            <w:r>
+              <w:t>1</w:t>
+            </w:r>
+          </w:p>
+        </w:tc>
+        <w:tc>
+          <w:tcPr>
+            <w:tcW w:w="2578" w:type="dxa"/>
+            <w:shd w:val="clear" w:color="auto" w:fill="B8CCE4" w:themeFill="accent1" w:themeFillTint="66"/>
+          </w:tcPr>
+          <w:p>
+            <w:r>
+              <w:t>Contingency Planner</w:t>
+            </w:r>
+          </w:p>
+        </w:tc>
+        <w:tc>
+          <w:tcPr>
+            <w:tcW w:w="5720" w:type="dxa"/>
+            <w:shd w:val="clear" w:color="auto" w:fill="B8CCE4" w:themeFill="accent1" w:themeFillTint="66"/>
+          </w:tcPr>
+          <w:p>
+            <w:r>
+              <w:t>Takes a discarded event card and can keep it [not part of hand limit]</w:t>
+            </w:r>
+          </w:p>
+        </w:tc>
+      </w:tr>
+      <w:tr>
+        <w:tc>
+          <w:tcPr>
+            <w:tcW w:w="450" w:type="dxa"/>
+            <w:shd w:val="clear" w:color="auto" w:fill="E475D1"/>
+          </w:tcPr>
+          <w:p>
+            <w:r>
+              <w:t>2</w:t>
+            </w:r>
+          </w:p>
+        </w:tc>
+        <w:tc>
+          <w:tcPr>
+            <w:tcW w:w="2578" w:type="dxa"/>
+            <w:shd w:val="clear" w:color="auto" w:fill="E475D1"/>
+          </w:tcPr>
+          <w:p>
+            <w:r>
+              <w:t>Dispatcher</w:t>
+            </w:r>
+          </w:p>
+        </w:tc>
+        <w:tc>
+          <w:tcPr>
+            <w:tcW w:w="5720" w:type="dxa"/>
+            <w:shd w:val="clear" w:color="auto" w:fill="E475D1"/>
+          </w:tcPr>
           <w:p>
             <w:pPr>
               <w:pStyle w:val="ListParagraph"/>
@@ -1800,39 +1936,9 @@
               </w:numPr>
             </w:pPr>
             <w:r>
-              <w:t>Move other player as its own</w:t>
-            </w:r>
-          </w:p>
-        </w:tc>
-      </w:tr>
-      <w:tr>
-        <w:tc>
-          <w:tcPr>
-            <w:tcW w:w="450" w:type="dxa"/>
-            <w:shd w:val="clear" w:color="auto" w:fill="F79646" w:themeFill="accent6"/>
-          </w:tcPr>
-          <w:p>
-            <w:r>
-              <w:t>3</w:t>
-            </w:r>
-          </w:p>
-        </w:tc>
-        <w:tc>
-          <w:tcPr>
-            <w:tcW w:w="2578" w:type="dxa"/>
-            <w:shd w:val="clear" w:color="auto" w:fill="F79646" w:themeFill="accent6"/>
-          </w:tcPr>
-          <w:p>
-            <w:r>
-              <w:t>Medic</w:t>
-            </w:r>
-          </w:p>
-        </w:tc>
-        <w:tc>
-          <w:tcPr>
-            <w:tcW w:w="5720" w:type="dxa"/>
-            <w:shd w:val="clear" w:color="auto" w:fill="F79646" w:themeFill="accent6"/>
-          </w:tcPr>
+              <w:t>Moves player to other players</w:t>
+            </w:r>
+          </w:p>
           <w:p>
             <w:pPr>
               <w:pStyle w:val="ListParagraph"/>
@@ -1842,9 +1948,39 @@
               </w:numPr>
             </w:pPr>
             <w:r>
-              <w:t>Removes all cubes of same color</w:t>
-            </w:r>
-          </w:p>
+              <w:t>Move other player as its own</w:t>
+            </w:r>
+          </w:p>
+        </w:tc>
+      </w:tr>
+      <w:tr>
+        <w:tc>
+          <w:tcPr>
+            <w:tcW w:w="450" w:type="dxa"/>
+            <w:shd w:val="clear" w:color="auto" w:fill="F79646" w:themeFill="accent6"/>
+          </w:tcPr>
+          <w:p>
+            <w:r>
+              <w:t>3</w:t>
+            </w:r>
+          </w:p>
+        </w:tc>
+        <w:tc>
+          <w:tcPr>
+            <w:tcW w:w="2578" w:type="dxa"/>
+            <w:shd w:val="clear" w:color="auto" w:fill="F79646" w:themeFill="accent6"/>
+          </w:tcPr>
+          <w:p>
+            <w:r>
+              <w:t>Medic</w:t>
+            </w:r>
+          </w:p>
+        </w:tc>
+        <w:tc>
+          <w:tcPr>
+            <w:tcW w:w="5720" w:type="dxa"/>
+            <w:shd w:val="clear" w:color="auto" w:fill="F79646" w:themeFill="accent6"/>
+          </w:tcPr>
           <w:p>
             <w:pPr>
               <w:pStyle w:val="ListParagraph"/>
@@ -1854,144 +1990,9 @@
               </w:numPr>
             </w:pPr>
             <w:r>
-              <w:t>If cure found once in a city all cubes removed upon entering</w:t>
-            </w:r>
-          </w:p>
-        </w:tc>
-      </w:tr>
-      <w:tr>
-        <w:tc>
-          <w:tcPr>
-            <w:tcW w:w="450" w:type="dxa"/>
-            <w:shd w:val="clear" w:color="auto" w:fill="BFBFBF" w:themeFill="background1" w:themeFillShade="BF"/>
-          </w:tcPr>
-          <w:p>
-            <w:r>
-              <w:t>4</w:t>
-            </w:r>
-          </w:p>
-        </w:tc>
-        <w:tc>
-          <w:tcPr>
-            <w:tcW w:w="2578" w:type="dxa"/>
-            <w:shd w:val="clear" w:color="auto" w:fill="BFBFBF" w:themeFill="background1" w:themeFillShade="BF"/>
-          </w:tcPr>
-          <w:p>
-            <w:r>
-              <w:t>Scientist</w:t>
-            </w:r>
-          </w:p>
-        </w:tc>
-        <w:tc>
-          <w:tcPr>
-            <w:tcW w:w="5720" w:type="dxa"/>
-            <w:shd w:val="clear" w:color="auto" w:fill="BFBFBF" w:themeFill="background1" w:themeFillShade="BF"/>
-          </w:tcPr>
-          <w:p>
-            <w:r>
-              <w:t>Needs only 4 cards to find cure</w:t>
-            </w:r>
-          </w:p>
-        </w:tc>
-      </w:tr>
-      <w:tr>
-        <w:tc>
-          <w:tcPr>
-            <w:tcW w:w="450" w:type="dxa"/>
-            <w:shd w:val="clear" w:color="auto" w:fill="948A54" w:themeFill="background2" w:themeFillShade="80"/>
-          </w:tcPr>
-          <w:p>
-            <w:r>
-              <w:t>5</w:t>
-            </w:r>
-          </w:p>
-        </w:tc>
-        <w:tc>
-          <w:tcPr>
-            <w:tcW w:w="2578" w:type="dxa"/>
-            <w:shd w:val="clear" w:color="auto" w:fill="948A54" w:themeFill="background2" w:themeFillShade="80"/>
-          </w:tcPr>
-          <w:p>
-            <w:r>
-              <w:t>Researcher</w:t>
-            </w:r>
-          </w:p>
-        </w:tc>
-        <w:tc>
-          <w:tcPr>
-            <w:tcW w:w="5720" w:type="dxa"/>
-            <w:shd w:val="clear" w:color="auto" w:fill="948A54" w:themeFill="background2" w:themeFillShade="80"/>
-          </w:tcPr>
-          <w:p>
-            <w:r>
-              <w:t>Give any card to player in same city or player can take from during their turn</w:t>
-            </w:r>
-          </w:p>
-        </w:tc>
-      </w:tr>
-      <w:tr>
-        <w:tc>
-          <w:tcPr>
-            <w:tcW w:w="450" w:type="dxa"/>
-            <w:shd w:val="clear" w:color="auto" w:fill="76923C" w:themeFill="accent3" w:themeFillShade="BF"/>
-          </w:tcPr>
-          <w:p>
-            <w:r>
-              <w:t>6</w:t>
-            </w:r>
-          </w:p>
-        </w:tc>
-        <w:tc>
-          <w:tcPr>
-            <w:tcW w:w="2578" w:type="dxa"/>
-            <w:shd w:val="clear" w:color="auto" w:fill="76923C" w:themeFill="accent3" w:themeFillShade="BF"/>
-          </w:tcPr>
-          <w:p>
-            <w:r>
-              <w:t>Quarantine Specialist</w:t>
-            </w:r>
-          </w:p>
-        </w:tc>
-        <w:tc>
-          <w:tcPr>
-            <w:tcW w:w="5720" w:type="dxa"/>
-            <w:shd w:val="clear" w:color="auto" w:fill="76923C" w:themeFill="accent3" w:themeFillShade="BF"/>
-          </w:tcPr>
-          <w:p>
-            <w:r>
-              <w:t>Prevents outbreaks and cube placement in any city attached to her current city</w:t>
-            </w:r>
-          </w:p>
-        </w:tc>
-      </w:tr>
-      <w:tr>
-        <w:tc>
-          <w:tcPr>
-            <w:tcW w:w="450" w:type="dxa"/>
-            <w:shd w:val="clear" w:color="auto" w:fill="008000"/>
-          </w:tcPr>
-          <w:p>
-            <w:r>
-              <w:t>7</w:t>
-            </w:r>
-          </w:p>
-        </w:tc>
-        <w:tc>
-          <w:tcPr>
-            <w:tcW w:w="2578" w:type="dxa"/>
-            <w:shd w:val="clear" w:color="auto" w:fill="008000"/>
-          </w:tcPr>
-          <w:p>
-            <w:r>
-              <w:t>Operations Expert</w:t>
-            </w:r>
-          </w:p>
-        </w:tc>
-        <w:tc>
-          <w:tcPr>
-            <w:tcW w:w="5720" w:type="dxa"/>
-            <w:shd w:val="clear" w:color="auto" w:fill="008000"/>
-          </w:tcPr>
+              <w:t>Removes all cubes of same color</w:t>
+            </w:r>
+          </w:p>
           <w:p>
             <w:pPr>
               <w:pStyle w:val="ListParagraph"/>
@@ -2001,19 +2002,112 @@
               </w:numPr>
             </w:pPr>
             <w:r>
-              <w:t>Build any research without discarding</w:t>
-            </w:r>
-          </w:p>
-          <w:p>
-            <w:pPr>
-              <w:pStyle w:val="ListParagraph"/>
-              <w:numPr>
-                <w:ilvl w:val="0"/>
-                <w:numId w:val="1"/>
-              </w:numPr>
-            </w:pPr>
-            <w:r>
-              <w:t>Move to any research by discarding any city card</w:t>
+              <w:t>If cure found once in a city all cubes removed upon entering</w:t>
+            </w:r>
+          </w:p>
+        </w:tc>
+      </w:tr>
+      <w:tr>
+        <w:tc>
+          <w:tcPr>
+            <w:tcW w:w="450" w:type="dxa"/>
+            <w:shd w:val="clear" w:color="auto" w:fill="BFBFBF" w:themeFill="background1" w:themeFillShade="BF"/>
+          </w:tcPr>
+          <w:p>
+            <w:r>
+              <w:t>4</w:t>
+            </w:r>
+          </w:p>
+        </w:tc>
+        <w:tc>
+          <w:tcPr>
+            <w:tcW w:w="2578" w:type="dxa"/>
+            <w:shd w:val="clear" w:color="auto" w:fill="BFBFBF" w:themeFill="background1" w:themeFillShade="BF"/>
+          </w:tcPr>
+          <w:p>
+            <w:r>
+              <w:t>Scientist</w:t>
+            </w:r>
+          </w:p>
+        </w:tc>
+        <w:tc>
+          <w:tcPr>
+            <w:tcW w:w="5720" w:type="dxa"/>
+            <w:shd w:val="clear" w:color="auto" w:fill="BFBFBF" w:themeFill="background1" w:themeFillShade="BF"/>
+          </w:tcPr>
+          <w:p>
+            <w:r>
+              <w:t>Needs only 4 cards to find cure</w:t>
+            </w:r>
+          </w:p>
+        </w:tc>
+      </w:tr>
+      <w:tr>
+        <w:tc>
+          <w:tcPr>
+            <w:tcW w:w="450" w:type="dxa"/>
+            <w:shd w:val="clear" w:color="auto" w:fill="948A54" w:themeFill="background2" w:themeFillShade="80"/>
+          </w:tcPr>
+          <w:p>
+            <w:r>
+              <w:t>5</w:t>
+            </w:r>
+          </w:p>
+        </w:tc>
+        <w:tc>
+          <w:tcPr>
+            <w:tcW w:w="2578" w:type="dxa"/>
+            <w:shd w:val="clear" w:color="auto" w:fill="948A54" w:themeFill="background2" w:themeFillShade="80"/>
+          </w:tcPr>
+          <w:p>
+            <w:r>
+              <w:t>Researcher</w:t>
+            </w:r>
+          </w:p>
+        </w:tc>
+        <w:tc>
+          <w:tcPr>
+            <w:tcW w:w="5720" w:type="dxa"/>
+            <w:shd w:val="clear" w:color="auto" w:fill="948A54" w:themeFill="background2" w:themeFillShade="80"/>
+          </w:tcPr>
+          <w:p>
+            <w:r>
+              <w:t>Give any card to player in same city or player can take from during their turn</w:t>
+            </w:r>
+          </w:p>
+        </w:tc>
+      </w:tr>
+      <w:tr>
+        <w:tc>
+          <w:tcPr>
+            <w:tcW w:w="450" w:type="dxa"/>
+            <w:shd w:val="clear" w:color="auto" w:fill="76923C" w:themeFill="accent3" w:themeFillShade="BF"/>
+          </w:tcPr>
+          <w:p>
+            <w:r>
+              <w:t>6</w:t>
+            </w:r>
+          </w:p>
+        </w:tc>
+        <w:tc>
+          <w:tcPr>
+            <w:tcW w:w="2578" w:type="dxa"/>
+            <w:shd w:val="clear" w:color="auto" w:fill="76923C" w:themeFill="accent3" w:themeFillShade="BF"/>
+          </w:tcPr>
+          <w:p>
+            <w:r>
+              <w:t>Quarantine Specialist</w:t>
+            </w:r>
+          </w:p>
+        </w:tc>
+        <w:tc>
+          <w:tcPr>
+            <w:tcW w:w="5720" w:type="dxa"/>
+            <w:shd w:val="clear" w:color="auto" w:fill="76923C" w:themeFill="accent3" w:themeFillShade="BF"/>
+          </w:tcPr>
+          <w:p>
+            <w:r>
+              <w:t>Prevents outbreaks and cube placement in any city attached to her current city</w:t>
             </w:r>
           </w:p>
         </w:tc>
@@ -2025,7 +2119,6 @@
       <w:pgMar w:top="1800" w:right="1440" w:bottom="1800" w:left="1440" w:header="720" w:footer="720" w:gutter="0"/>
       <w:cols w:space="720"/>
       <w:docGrid w:linePitch="360"/>
-      <w:printerSettings r:id="rId6"/>
     </w:sectPr>
   </w:body>
 </w:document>

</xml_diff>